<commit_message>
modificacion a la documentacion
</commit_message>
<xml_diff>
--- a/Documentos/Sprint1_FrontDevSolutions.docx
+++ b/Documentos/Sprint1_FrontDevSolutions.docx
@@ -420,35 +420,7 @@
                                     <w:sz w:val="28"/>
                                     <w:szCs w:val="28"/>
                                   </w:rPr>
-                                  <w:t xml:space="preserve"> </w:t>
-                                </w:r>
-                                <w:r>
-                                  <w:rPr>
-                                    <w:sz w:val="28"/>
-                                    <w:szCs w:val="28"/>
-                                  </w:rPr>
-                                  <w:t xml:space="preserve">es una microempresa colombiana, ubicada en </w:t>
-                                </w:r>
-                                <w:r>
-                                  <w:rPr>
-                                    <w:sz w:val="28"/>
-                                    <w:szCs w:val="28"/>
-                                  </w:rPr>
-                                  <w:t>la ciudad de Sincelejo - Sucre</w:t>
-                                </w:r>
-                                <w:r>
-                                  <w:rPr>
-                                    <w:sz w:val="28"/>
-                                    <w:szCs w:val="28"/>
-                                  </w:rPr>
-                                  <w:t xml:space="preserve">, dedicada </w:t>
-                                </w:r>
-                                <w:r>
-                                  <w:rPr>
-                                    <w:sz w:val="28"/>
-                                    <w:szCs w:val="28"/>
-                                  </w:rPr>
-                                  <w:t xml:space="preserve">a ofrecer productos de </w:t>
+                                  <w:t xml:space="preserve"> es una microempresa colombiana, ubicada en la ciudad de Sincelejo - Sucre, dedicada a ofrecer productos de </w:t>
                                 </w:r>
                                 <w:r>
                                   <w:rPr>
@@ -548,21 +520,7 @@
                                     <w:sz w:val="28"/>
                                     <w:szCs w:val="28"/>
                                   </w:rPr>
-                                  <w:t xml:space="preserve">  </w:t>
-                                </w:r>
-                                <w:r>
-                                  <w:rPr>
-                                    <w:sz w:val="28"/>
-                                    <w:szCs w:val="28"/>
-                                  </w:rPr>
-                                  <w:t>ofrece un amplio catálogo en productos</w:t>
-                                </w:r>
-                                <w:r>
-                                  <w:rPr>
-                                    <w:sz w:val="28"/>
-                                    <w:szCs w:val="28"/>
-                                  </w:rPr>
-                                  <w:t xml:space="preserve"> alimenticios como </w:t>
+                                  <w:t xml:space="preserve">  ofrece un amplio catálogo en productos alimenticios como </w:t>
                                 </w:r>
                                 <w:r>
                                   <w:rPr>
@@ -1066,6 +1024,7 @@
                                     <w:dataBinding w:prefixMappings="xmlns:ns0='http://schemas.openxmlformats.org/package/2006/metadata/core-properties' xmlns:ns1='http://purl.org/dc/elements/1.1/'" w:xpath="/ns0:coreProperties[1]/ns1:title[1]" w:storeItemID="{6C3C8BC8-F283-45AE-878A-BAB7291924A1}"/>
                                     <w:text/>
                                   </w:sdtPr>
+                                  <w:sdtEndPr/>
                                   <w:sdtContent>
                                     <w:r>
                                       <w:rPr>
@@ -1562,15 +1521,7 @@
           <w:caps w:val="0"/>
           <w:color w:val="auto"/>
         </w:rPr>
-        <w:t>FRONTDEVSOLUTIONS</w:t>
-      </w:r>
-      <w:r>
-        <w:rPr>
-          <w:rFonts w:asciiTheme="minorHAnsi" w:hAnsiTheme="minorHAnsi" w:cstheme="minorHAnsi"/>
-          <w:caps w:val="0"/>
-          <w:color w:val="auto"/>
-        </w:rPr>
-        <w:t xml:space="preserve"> </w:t>
+        <w:t xml:space="preserve">FRONTDEVSOLUTIONS </w:t>
       </w:r>
       <w:r>
         <w:rPr>
@@ -2518,10 +2469,7 @@
                         <w:txbxContent>
                           <w:p>
                             <w:r>
-                              <w:t>José</w:t>
-                            </w:r>
-                            <w:r>
-                              <w:t xml:space="preserve"> David Vera Arenas</w:t>
+                              <w:t>José David Vera Arenas</w:t>
                             </w:r>
                           </w:p>
                           <w:p>
@@ -3055,26 +3003,20 @@
                           <w:p>
                             <w:pPr>
                               <w:rPr>
-                                <w:lang w:val="en-US"/>
+                                <w:lang w:val="es-CO"/>
                               </w:rPr>
                             </w:pPr>
                             <w:r>
                               <w:rPr>
-                                <w:lang w:val="en-US"/>
+                                <w:lang w:val="es-CO"/>
                               </w:rPr>
                               <w:t>C.C.</w:t>
                             </w:r>
                             <w:r>
                               <w:rPr>
-                                <w:lang w:val="en-US"/>
+                                <w:lang w:val="es-CO"/>
                               </w:rPr>
-                              <w:t xml:space="preserve"> </w:t>
-                            </w:r>
-                            <w:r>
-                              <w:rPr>
-                                <w:lang w:val="en-US"/>
-                              </w:rPr>
-                              <w:t>3166391</w:t>
+                              <w:t xml:space="preserve"> 3166391</w:t>
                             </w:r>
                           </w:p>
                           <w:p>
@@ -3082,12 +3024,12 @@
                               <w:spacing w:after="0"/>
                               <w:jc w:val="both"/>
                               <w:rPr>
-                                <w:lang w:val="en-US"/>
+                                <w:lang w:val="es-CO"/>
                               </w:rPr>
                             </w:pPr>
                             <w:r>
                               <w:rPr>
-                                <w:lang w:val="en-US"/>
+                                <w:lang w:val="es-CO"/>
                               </w:rPr>
                               <w:t xml:space="preserve">richard.cruz.m@gmail.com </w:t>
                             </w:r>
@@ -3097,7 +3039,7 @@
                               <w:spacing w:after="0"/>
                               <w:jc w:val="both"/>
                               <w:rPr>
-                                <w:lang w:val="en-US"/>
+                                <w:lang w:val="es-CO"/>
                               </w:rPr>
                             </w:pPr>
                           </w:p>
@@ -3162,7 +3104,11 @@
           </mc:Choice>
           <mc:Fallback>
             <w:pict>
-              <v:shape w14:anchorId="6429DAE1" id="_x0000_s1036" type="#_x0000_t202" style="position:absolute;margin-left:33.75pt;margin-top:16.7pt;width:222pt;height:169.15pt;z-index:251689984;visibility:visible;mso-wrap-style:square;mso-width-percent:0;mso-height-percent:0;mso-wrap-distance-left:9pt;mso-wrap-distance-top:3.6pt;mso-wrap-distance-right:9pt;mso-wrap-distance-bottom:3.6pt;mso-position-horizontal:absolute;mso-position-horizontal-relative:margin;mso-position-vertical:absolute;mso-position-vertical-relative:text;mso-width-percent:0;mso-height-percent:0;mso-width-relative:margin;mso-height-relative:margin;v-text-anchor:top" o:gfxdata="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" stroked="f">
+              <v:shapetype w14:anchorId="6429DAE1" id="_x0000_t202" coordsize="21600,21600" o:spt="202" path="m,l,21600r21600,l21600,xe">
+                <v:stroke joinstyle="miter"/>
+                <v:path gradientshapeok="t" o:connecttype="rect"/>
+              </v:shapetype>
+              <v:shape id="_x0000_s1036" type="#_x0000_t202" style="position:absolute;margin-left:33.75pt;margin-top:16.7pt;width:222pt;height:169.15pt;z-index:251689984;visibility:visible;mso-wrap-style:square;mso-width-percent:0;mso-height-percent:0;mso-wrap-distance-left:9pt;mso-wrap-distance-top:3.6pt;mso-wrap-distance-right:9pt;mso-wrap-distance-bottom:3.6pt;mso-position-horizontal:absolute;mso-position-horizontal-relative:margin;mso-position-vertical:absolute;mso-position-vertical-relative:text;mso-width-percent:0;mso-height-percent:0;mso-width-relative:margin;mso-height-relative:margin;v-text-anchor:top" o:gfxdata="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" stroked="f">
                 <v:textbox>
                   <w:txbxContent>
                     <w:p>
@@ -3173,26 +3119,20 @@
                     <w:p>
                       <w:pPr>
                         <w:rPr>
-                          <w:lang w:val="en-US"/>
+                          <w:lang w:val="es-CO"/>
                         </w:rPr>
                       </w:pPr>
                       <w:r>
                         <w:rPr>
-                          <w:lang w:val="en-US"/>
+                          <w:lang w:val="es-CO"/>
                         </w:rPr>
                         <w:t>C.C.</w:t>
                       </w:r>
                       <w:r>
                         <w:rPr>
-                          <w:lang w:val="en-US"/>
+                          <w:lang w:val="es-CO"/>
                         </w:rPr>
-                        <w:t xml:space="preserve"> </w:t>
-                      </w:r>
-                      <w:r>
-                        <w:rPr>
-                          <w:lang w:val="en-US"/>
-                        </w:rPr>
-                        <w:t>3166391</w:t>
+                        <w:t xml:space="preserve"> 3166391</w:t>
                       </w:r>
                     </w:p>
                     <w:p>
@@ -3200,12 +3140,12 @@
                         <w:spacing w:after="0"/>
                         <w:jc w:val="both"/>
                         <w:rPr>
-                          <w:lang w:val="en-US"/>
+                          <w:lang w:val="es-CO"/>
                         </w:rPr>
                       </w:pPr>
                       <w:r>
                         <w:rPr>
-                          <w:lang w:val="en-US"/>
+                          <w:lang w:val="es-CO"/>
                         </w:rPr>
                         <w:t xml:space="preserve">richard.cruz.m@gmail.com </w:t>
                       </w:r>
@@ -3215,7 +3155,7 @@
                         <w:spacing w:after="0"/>
                         <w:jc w:val="both"/>
                         <w:rPr>
-                          <w:lang w:val="en-US"/>
+                          <w:lang w:val="es-CO"/>
                         </w:rPr>
                       </w:pPr>
                     </w:p>
@@ -3788,6 +3728,9 @@
     </w:p>
     <w:p>
       <w:r>
+        <w:rPr>
+          <w:noProof/>
+        </w:rPr>
         <w:drawing>
           <wp:inline distT="0" distB="0" distL="0" distR="0" wp14:anchorId="6B0E2264" wp14:editId="3A251E11">
             <wp:extent cx="6227445" cy="1264285"/>
@@ -3825,6 +3768,9 @@
         </w:drawing>
       </w:r>
       <w:r>
+        <w:rPr>
+          <w:noProof/>
+        </w:rPr>
         <w:drawing>
           <wp:inline distT="0" distB="0" distL="0" distR="0" wp14:anchorId="4AB9C304" wp14:editId="7A5F5E87">
             <wp:extent cx="6227445" cy="1940560"/>
@@ -3882,6 +3828,9 @@
         <w:jc w:val="center"/>
       </w:pPr>
       <w:r>
+        <w:rPr>
+          <w:noProof/>
+        </w:rPr>
         <w:drawing>
           <wp:inline distT="0" distB="0" distL="0" distR="0" wp14:anchorId="7DF2B2C5" wp14:editId="09497395">
             <wp:extent cx="6035040" cy="2903142"/>
@@ -4004,6 +3953,9 @@
     </w:p>
     <w:p>
       <w:r>
+        <w:rPr>
+          <w:noProof/>
+        </w:rPr>
         <w:drawing>
           <wp:inline distT="0" distB="0" distL="0" distR="0" wp14:anchorId="5128017A" wp14:editId="6C722EC8">
             <wp:extent cx="4320000" cy="3515208"/>
@@ -4067,6 +4019,7 @@
       </w:pPr>
       <w:r>
         <w:rPr>
+          <w:noProof/>
           <w:sz w:val="24"/>
           <w:szCs w:val="24"/>
         </w:rPr>
@@ -4441,7 +4394,8 @@
     </w:p>
     <w:p>
       <w:pPr>
-        <w:pStyle w:val="Prrafodelista"/>
+        <w:ind w:left="567" w:right="309"/>
+        <w:jc w:val="both"/>
         <w:rPr>
           <w:sz w:val="24"/>
           <w:szCs w:val="24"/>
@@ -4450,23 +4404,56 @@
     </w:p>
     <w:p>
       <w:pPr>
-        <w:pStyle w:val="Prrafodelista"/>
-        <w:rPr>
+        <w:ind w:left="567" w:right="309"/>
+        <w:jc w:val="both"/>
+        <w:rPr>
+          <w:b/>
+          <w:bCs/>
+          <w:color w:val="007FAC"/>
           <w:sz w:val="24"/>
           <w:szCs w:val="24"/>
         </w:rPr>
       </w:pPr>
+      <w:r>
+        <w:rPr>
+          <w:b/>
+          <w:bCs/>
+          <w:color w:val="007FAC"/>
+          <w:sz w:val="24"/>
+          <w:szCs w:val="24"/>
+        </w:rPr>
+        <w:t>LINK DEL REPOSITORIO EN GITHUB</w:t>
+      </w:r>
     </w:p>
     <w:p>
       <w:pPr>
+        <w:ind w:left="567" w:right="309"/>
+        <w:jc w:val="both"/>
         <w:rPr>
           <w:sz w:val="24"/>
           <w:szCs w:val="24"/>
         </w:rPr>
       </w:pPr>
+      <w:r>
+        <w:rPr>
+          <w:sz w:val="24"/>
+          <w:szCs w:val="24"/>
+        </w:rPr>
+        <w:t>https://github.com/FrontDevSolutions/PanaderiaLaUnica</w:t>
+      </w:r>
     </w:p>
     <w:p>
       <w:pPr>
+        <w:pStyle w:val="Prrafodelista"/>
+        <w:rPr>
+          <w:sz w:val="24"/>
+          <w:szCs w:val="24"/>
+        </w:rPr>
+      </w:pPr>
+    </w:p>
+    <w:p>
+      <w:pPr>
+        <w:pStyle w:val="Prrafodelista"/>
         <w:rPr>
           <w:sz w:val="24"/>
           <w:szCs w:val="24"/>
@@ -5309,6 +5296,9 @@
               </w:rPr>
             </w:pPr>
             <w:r>
+              <w:rPr>
+                <w:noProof/>
+              </w:rPr>
               <w:drawing>
                 <wp:inline distT="0" distB="0" distL="0" distR="0" wp14:anchorId="6430C3BB" wp14:editId="3DD1D724">
                   <wp:extent cx="1440000" cy="1920000"/>
@@ -5358,6 +5348,9 @@
               <w:jc w:val="center"/>
             </w:pPr>
             <w:r>
+              <w:rPr>
+                <w:noProof/>
+              </w:rPr>
               <w:drawing>
                 <wp:inline distT="0" distB="0" distL="0" distR="0" wp14:anchorId="65D34E9B" wp14:editId="6009E620">
                   <wp:extent cx="3744000" cy="642515"/>
@@ -5419,6 +5412,7 @@
               <w:rPr>
                 <w:rFonts w:asciiTheme="majorHAnsi" w:hAnsiTheme="majorHAnsi"/>
                 <w:b/>
+                <w:noProof/>
                 <w:color w:val="808080" w:themeColor="background1" w:themeShade="80"/>
                 <w:sz w:val="28"/>
               </w:rPr>
@@ -5554,6 +5548,7 @@
               <w:rPr>
                 <w:rFonts w:asciiTheme="majorHAnsi" w:hAnsiTheme="majorHAnsi"/>
                 <w:b/>
+                <w:noProof/>
                 <w:color w:val="808080" w:themeColor="background1" w:themeShade="80"/>
                 <w:sz w:val="28"/>
               </w:rPr>
@@ -5686,6 +5681,7 @@
               <w:rPr>
                 <w:rFonts w:asciiTheme="majorHAnsi" w:hAnsiTheme="majorHAnsi"/>
                 <w:b/>
+                <w:noProof/>
                 <w:color w:val="808080" w:themeColor="background1" w:themeShade="80"/>
                 <w:sz w:val="28"/>
               </w:rPr>
@@ -5815,6 +5811,7 @@
               <w:rPr>
                 <w:rFonts w:asciiTheme="majorHAnsi" w:hAnsiTheme="majorHAnsi"/>
                 <w:b/>
+                <w:noProof/>
                 <w:color w:val="808080" w:themeColor="background1" w:themeShade="80"/>
                 <w:sz w:val="28"/>
               </w:rPr>
@@ -5944,6 +5941,7 @@
               <w:rPr>
                 <w:rFonts w:asciiTheme="majorHAnsi" w:hAnsiTheme="majorHAnsi"/>
                 <w:b/>
+                <w:noProof/>
                 <w:color w:val="808080" w:themeColor="background1" w:themeShade="80"/>
                 <w:sz w:val="28"/>
               </w:rPr>
@@ -5995,6 +5993,9 @@
               <w:jc w:val="both"/>
             </w:pPr>
             <w:r>
+              <w:rPr>
+                <w:noProof/>
+              </w:rPr>
               <w:drawing>
                 <wp:inline distT="0" distB="0" distL="0" distR="0" wp14:anchorId="470A4279" wp14:editId="58ABCC64">
                   <wp:extent cx="3600000" cy="1911901"/>
@@ -6090,16 +6091,16 @@
       <mc:AlternateContent>
         <mc:Choice Requires="wps">
           <w:drawing>
-            <wp:anchor distT="0" distB="0" distL="114300" distR="114300" simplePos="0" relativeHeight="251670528" behindDoc="0" locked="0" layoutInCell="1" allowOverlap="1" wp14:anchorId="21E179C7" wp14:editId="78FD1167">
+            <wp:anchor distT="0" distB="0" distL="114300" distR="114300" simplePos="0" relativeHeight="251673600" behindDoc="0" locked="0" layoutInCell="1" allowOverlap="1" wp14:anchorId="21E179C7" wp14:editId="7D5E4A47">
               <wp:simplePos x="0" y="0"/>
               <wp:positionH relativeFrom="margin">
-                <wp:posOffset>6321523</wp:posOffset>
+                <wp:posOffset>6310833</wp:posOffset>
               </wp:positionH>
               <wp:positionV relativeFrom="margin">
                 <wp:posOffset>6456680</wp:posOffset>
               </wp:positionV>
               <wp:extent cx="128270" cy="2823210"/>
-              <wp:effectExtent l="0" t="0" r="8890" b="8890"/>
+              <wp:effectExtent l="0" t="0" r="5080" b="3810"/>
               <wp:wrapNone/>
               <wp:docPr id="46" name="Rectángulo 9"/>
               <wp:cNvGraphicFramePr>
@@ -6133,7 +6134,7 @@
                 </a:graphicData>
               </a:graphic>
               <wp14:sizeRelH relativeFrom="margin">
-                <wp14:pctWidth>2000</wp14:pctWidth>
+                <wp14:pctWidth>0</wp14:pctWidth>
               </wp14:sizeRelH>
               <wp14:sizeRelV relativeFrom="margin">
                 <wp14:pctHeight>32500</wp14:pctHeight>
@@ -6143,7 +6144,7 @@
         </mc:Choice>
         <mc:Fallback>
           <w:pict>
-            <v:rect w14:anchorId="20C8D32D" id="Rectángulo 9" o:spid="_x0000_s1026" style="position:absolute;margin-left:497.75pt;margin-top:508.4pt;width:10.1pt;height:222.3pt;z-index:251670528;visibility:visible;mso-wrap-style:square;mso-width-percent:20;mso-height-percent:325;mso-wrap-distance-left:9pt;mso-wrap-distance-top:0;mso-wrap-distance-right:9pt;mso-wrap-distance-bottom:0;mso-position-horizontal:absolute;mso-position-horizontal-relative:margin;mso-position-vertical:absolute;mso-position-vertical-relative:margin;mso-width-percent:20;mso-height-percent:325;mso-width-relative:margin;mso-height-relative:margin;v-text-anchor:top" o:gfxdata="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" fillcolor="#2b4586" stroked="f">
+            <v:rect w14:anchorId="5A644D23" id="Rectángulo 9" o:spid="_x0000_s1026" style="position:absolute;margin-left:496.9pt;margin-top:508.4pt;width:10.1pt;height:222.3pt;z-index:251673600;visibility:visible;mso-wrap-style:square;mso-width-percent:0;mso-height-percent:325;mso-wrap-distance-left:9pt;mso-wrap-distance-top:0;mso-wrap-distance-right:9pt;mso-wrap-distance-bottom:0;mso-position-horizontal:absolute;mso-position-horizontal-relative:margin;mso-position-vertical:absolute;mso-position-vertical-relative:margin;mso-width-percent:0;mso-height-percent:325;mso-width-relative:margin;mso-height-relative:margin;v-text-anchor:top" o:gfxdata="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" fillcolor="#2b4586" stroked="f">
               <w10:wrap anchorx="margin" anchory="margin"/>
             </v:rect>
           </w:pict>
@@ -6604,16 +6605,16 @@
       <mc:AlternateContent>
         <mc:Choice Requires="wps">
           <w:drawing>
-            <wp:anchor distT="0" distB="0" distL="114300" distR="114300" simplePos="0" relativeHeight="251672576" behindDoc="0" locked="0" layoutInCell="1" allowOverlap="1" wp14:anchorId="75B09065" wp14:editId="188F4A56">
+            <wp:anchor distT="0" distB="0" distL="114300" distR="114300" simplePos="0" relativeHeight="251672576" behindDoc="0" locked="0" layoutInCell="1" allowOverlap="1" wp14:anchorId="75B09065" wp14:editId="31066E99">
               <wp:simplePos x="0" y="0"/>
               <wp:positionH relativeFrom="margin">
-                <wp:posOffset>6330950</wp:posOffset>
+                <wp:posOffset>6310427</wp:posOffset>
               </wp:positionH>
               <wp:positionV relativeFrom="margin">
-                <wp:posOffset>-227428</wp:posOffset>
+                <wp:posOffset>-227330</wp:posOffset>
               </wp:positionV>
               <wp:extent cx="128270" cy="6297930"/>
-              <wp:effectExtent l="0" t="0" r="8890" b="0"/>
+              <wp:effectExtent l="0" t="0" r="0" b="0"/>
               <wp:wrapNone/>
               <wp:docPr id="47" name="Rectángulo 8"/>
               <wp:cNvGraphicFramePr>
@@ -6672,7 +6673,7 @@
         </mc:Choice>
         <mc:Fallback>
           <w:pict>
-            <v:rect w14:anchorId="7F54DA9A" id="Rectángulo 8" o:spid="_x0000_s1026" style="position:absolute;margin-left:498.5pt;margin-top:-17.9pt;width:10.1pt;height:495.9pt;z-index:251672576;visibility:visible;mso-wrap-style:square;mso-width-percent:20;mso-height-percent:725;mso-wrap-distance-left:9pt;mso-wrap-distance-top:0;mso-wrap-distance-right:9pt;mso-wrap-distance-bottom:0;mso-position-horizontal:absolute;mso-position-horizontal-relative:margin;mso-position-vertical:absolute;mso-position-vertical-relative:margin;mso-width-percent:20;mso-height-percent:725;mso-width-relative:margin;mso-height-relative:margin;v-text-anchor:top" o:gfxdata="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" fillcolor="black [3213]" stroked="f">
+            <v:rect w14:anchorId="4ABF2E22" id="Rectángulo 8" o:spid="_x0000_s1026" style="position:absolute;margin-left:496.9pt;margin-top:-17.9pt;width:10.1pt;height:495.9pt;z-index:251672576;visibility:visible;mso-wrap-style:square;mso-width-percent:20;mso-height-percent:725;mso-wrap-distance-left:9pt;mso-wrap-distance-top:0;mso-wrap-distance-right:9pt;mso-wrap-distance-bottom:0;mso-position-horizontal:absolute;mso-position-horizontal-relative:margin;mso-position-vertical:absolute;mso-position-vertical-relative:margin;mso-width-percent:20;mso-height-percent:725;mso-width-relative:margin;mso-height-relative:margin;v-text-anchor:top" o:gfxdata="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" fillcolor="black [3213]" stroked="f">
               <w10:wrap anchorx="margin" anchory="margin"/>
             </v:rect>
           </w:pict>
@@ -9197,6 +9198,7 @@
   <w:style w:type="character" w:default="1" w:styleId="Fuentedeprrafopredeter">
     <w:name w:val="Default Paragraph Font"/>
     <w:uiPriority w:val="1"/>
+    <w:semiHidden/>
     <w:unhideWhenUsed/>
   </w:style>
   <w:style w:type="table" w:default="1" w:styleId="Tablanormal">

</xml_diff>